<commit_message>
Added GUI elements for the sprint
</commit_message>
<xml_diff>
--- a/3 SPRINT/Product Backlog_ 3SPRINT.docx
+++ b/3 SPRINT/Product Backlog_ 3SPRINT.docx
@@ -756,7 +756,6 @@
               </w:rPr>
               <w:t>“</w:t>
             </w:r>
-            <w:proofErr w:type="spellStart"/>
             <w:r>
               <w:rPr>
                 <w:sz w:val="24"/>
@@ -765,7 +764,6 @@
               </w:rPr>
               <w:t>rectangle</w:t>
             </w:r>
-            <w:proofErr w:type="spellEnd"/>
             <w:r>
               <w:rPr>
                 <w:sz w:val="24"/>
@@ -1608,7 +1606,6 @@
           <w:bCs w:val="0"/>
           <w:lang w:val="de-DE"/>
         </w:rPr>
-        <w:lastRenderedPageBreak/>
         <w:t xml:space="preserve">USER EPIC </w:t>
       </w:r>
       <w:r>
@@ -3536,7 +3533,7 @@
               <w:jc w:val="center"/>
             </w:pPr>
             <w:r>
-              <w:t>5</w:t>
+              <w:t>1</w:t>
             </w:r>
           </w:p>
         </w:tc>

</xml_diff>